<commit_message>
New translations email 4-1 [template] partner email – documents received.docx (Chinese Traditional)
</commit_message>
<xml_diff>
--- a/public/email/crowdin/translations/zh/Email 4-1 [TEMPLATE] Partner email – documents received.docx
+++ b/public/email/crowdin/translations/zh/Email 4-1 [TEMPLATE] Partner email – documents received.docx
@@ -16,14 +16,14 @@
             <w:color w:val="1155cc"/>
             <w:u w:val="single"/>
           </w:rPr>
-          <w:t>英语</w:t>
+          <w:t>英語</w:t>
         </w:r>
       </w:hyperlink>
       <w:r>
         <w:rPr>
           <w:color w:val="ff0000"/>
         </w:rPr>
-        <w:t xml:space="preserve"> / 葡萄牙语 / 法语 / 泰语 / 越南语 / 西班牙语</w:t>
+        <w:t xml:space="preserve"> / 葡萄牙語 / 法語 / 泰語 / 越南語 / 西班牙語</w:t>
       </w:r>
     </w:p>
     <w:p>
@@ -45,7 +45,7 @@
         <w:pStyle w:val="P68B1DB1-Normal2"/>
       </w:pPr>
       <w:r>
-        <w:t>英语</w:t>
+        <w:t>英語</w:t>
       </w:r>
     </w:p>
     <w:p/>
@@ -93,7 +93,7 @@
               <w:rPr>
                 <w:b w:val="1"/>
               </w:rPr>
-              <w:t>简要</w:t>
+              <w:t>簡介</w:t>
             </w:r>
             <w:r>
               <w:t>:</w:t>
@@ -105,7 +105,7 @@
               <w:spacing w:line="240" w:lineRule="auto"/>
             </w:pPr>
             <w:r>
-              <w:t xml:space="preserve">发送给目标国家的合作伙伴的电子邮件，他们已提交文件进行审核。 将通过 customer.io 发送</w:t>
+              <w:t xml:space="preserve">發送給目標國家中已提交文件以供審核的合作夥伴的電子郵件。 將通過 customer.io 發送</w:t>
             </w:r>
           </w:p>
           <w:p>
@@ -123,7 +123,7 @@
               <w:rPr>
                 <w:b w:val="1"/>
               </w:rPr>
-              <w:t>目标受众</w:t>
+              <w:t>目標受眾</w:t>
             </w:r>
             <w:r>
               <w:t>:</w:t>
@@ -135,7 +135,7 @@
               <w:spacing w:line="240" w:lineRule="auto"/>
             </w:pPr>
             <w:r>
-              <w:t>已提交文件的受邀合作伙伴</w:t>
+              <w:t>已提交文件的邀請合作夥伴</w:t>
             </w:r>
           </w:p>
         </w:tc>
@@ -147,7 +147,7 @@
         <w:rPr>
           <w:b w:val="1"/>
         </w:rPr>
-        <w:t>主题行</w:t>
+        <w:t>主題行</w:t>
       </w:r>
       <w:r>
         <w:t xml:space="preserve">: </w:t>
@@ -156,10 +156,10 @@
         <w:rPr>
           <w:highlight w:val="yellow"/>
         </w:rPr>
-        <w:t>[活动名称]</w:t>
-      </w:r>
-      <w:r>
-        <w:t xml:space="preserve"> — 我们收到了您的文件！  </w:t>
+        <w:t>[活動名稱]</w:t>
+      </w:r>
+      <w:r>
+        <w:t xml:space="preserve"> — 我們已收到您的文件！  </w:t>
       </w:r>
     </w:p>
     <w:p/>
@@ -173,7 +173,7 @@
         <w:pStyle w:val="P68B1DB1-Normal3"/>
       </w:pPr>
       <w:r>
-        <w:t>感谢您提交文件</w:t>
+        <w:t>感謝您提交文檔</w:t>
       </w:r>
     </w:p>
     <w:p/>
@@ -185,7 +185,7 @@
         <w:rPr>
           <w:highlight w:val="yellow"/>
         </w:rPr>
-        <w:t>[合作伙伴姓名]</w:t>
+        <w:t>[合作夥伴姓名]</w:t>
       </w:r>
       <w:r>
         <w:t xml:space="preserve">, </w:t>
@@ -197,16 +197,16 @@
         <w:spacing w:after="200" w:lineRule="auto"/>
       </w:pPr>
       <w:r>
-        <w:t xml:space="preserve">感谢您为即将举行的 </w:t>
+        <w:t xml:space="preserve">感謝您為即將舉行的 </w:t>
       </w:r>
       <w:r>
         <w:rPr>
           <w:highlight w:val="yellow"/>
         </w:rPr>
-        <w:t>[活动名称]</w:t>
-      </w:r>
-      <w:r>
-        <w:t xml:space="preserve"> 提供文件。 根据您提供的信息，我们将做出必要的安排，包括住宿和交通。</w:t>
+        <w:t>[活動名稱]</w:t>
+      </w:r>
+      <w:r>
+        <w:t xml:space="preserve"> 提供文件。 根據您提供的資訊，我們將做出必要的安排，包括住宿和交通。</w:t>
       </w:r>
     </w:p>
     <w:p>
@@ -214,7 +214,7 @@
         <w:spacing w:after="200" w:lineRule="auto"/>
       </w:pPr>
       <w:r>
-        <w:t xml:space="preserve">目前正在审核文件，如果需要其他任何信息，将与您联系. </w:t>
+        <w:t xml:space="preserve">目前正在審查文檔，如果需要其他任何資料，將與您聯繫. </w:t>
       </w:r>
     </w:p>
     <w:p>
@@ -223,7 +223,7 @@
       </w:pPr>
       <w:commentRangeStart w:id="0"/>
       <w:r>
-        <w:t xml:space="preserve">如果有任何疑问，请通过 </w:t>
+        <w:t xml:space="preserve">如有任何疑問，請透過 </w:t>
       </w:r>
       <w:hyperlink r:id="rId7">
         <w:r>
@@ -231,7 +231,7 @@
             <w:color w:val="1155cc"/>
             <w:u w:val="single"/>
           </w:rPr>
-          <w:t>实时聊天</w:t>
+          <w:t>即時聊天</w:t>
         </w:r>
       </w:hyperlink>
       <w:r>
@@ -247,7 +247,7 @@
         </w:r>
       </w:hyperlink>
       <w:r>
-        <w:t xml:space="preserve"> 联系我们。 </w:t>
+        <w:t xml:space="preserve"> 與我們聯繫。 </w:t>
       </w:r>
     </w:p>
     <w:p>
@@ -255,13 +255,22 @@
         <w:spacing w:after="200" w:lineRule="auto"/>
       </w:pPr>
       <w:r>
-        <w:t xml:space="preserve">如果您有任何问题，请通过 </w:t>
+        <w:t xml:space="preserve">如有任何疑問，請聯繫您的區域經理 </w:t>
       </w:r>
       <w:r>
         <w:rPr>
           <w:highlight w:val="yellow"/>
         </w:rPr>
-        <w:t>[电子邮件地址]</w:t>
+        <w:t>[姓名]</w:t>
+      </w:r>
+      <w:r>
+        <w:t xml:space="preserve">，郵箱為 </w:t>
+      </w:r>
+      <w:r>
+        <w:rPr>
+          <w:highlight w:val="yellow"/>
+        </w:rPr>
+        <w:t>[電子郵件地址]</w:t>
       </w:r>
       <w:r>
         <w:t xml:space="preserve"> 或 </w:t>
@@ -270,40 +279,31 @@
         <w:rPr>
           <w:highlight w:val="yellow"/>
         </w:rPr>
-        <w:t xml:space="preserve">[WHATSAPP 号码]</w:t>
-      </w:r>
-      <w:r>
-        <w:t xml:space="preserve"> (WhatsApp) 联系您的国家经理 </w:t>
+        <w:t xml:space="preserve">[WHATSAPP 號碼]</w:t>
+      </w:r>
+      <w:r>
+        <w:t xml:space="preserve"> (WhatsApp)。 </w:t>
+      </w:r>
+      <w:commentRangeEnd w:id="0"/>
+      <w:r>
+        <w:commentReference w:id="0"/>
+      </w:r>
+    </w:p>
+    <w:p>
+      <w:pPr>
+        <w:spacing w:after="200" w:lineRule="auto"/>
+      </w:pPr>
+      <w:r>
+        <w:t xml:space="preserve">期待在 </w:t>
       </w:r>
       <w:r>
         <w:rPr>
           <w:highlight w:val="yellow"/>
         </w:rPr>
-        <w:t>[NAME]</w:t>
-      </w:r>
-      <w:r>
-        <w:t xml:space="preserve">。 </w:t>
-      </w:r>
-      <w:commentRangeEnd w:id="0"/>
-      <w:r>
-        <w:commentReference w:id="0"/>
-      </w:r>
-    </w:p>
-    <w:p>
-      <w:pPr>
-        <w:spacing w:after="200" w:lineRule="auto"/>
-      </w:pPr>
-      <w:r>
-        <w:t xml:space="preserve">期待在 </w:t>
-      </w:r>
-      <w:r>
-        <w:rPr>
-          <w:highlight w:val="yellow"/>
-        </w:rPr>
-        <w:t>[活动名称]</w:t>
-      </w:r>
-      <w:r>
-        <w:t xml:space="preserve"> 见到您。 </w:t>
+        <w:t>[活動名稱]</w:t>
+      </w:r>
+      <w:r>
+        <w:t xml:space="preserve"> 與您見面。 </w:t>
       </w:r>
     </w:p>
     <w:p/>
@@ -353,7 +353,7 @@
         <w:pStyle w:val="P68B1DB1-Normal4"/>
       </w:pPr>
       <w:r>
-        <w:t>选择任意一个</w:t>
+        <w:t>選擇其中一個</w:t>
       </w:r>
     </w:p>
   </w:comment>

</xml_diff>

<commit_message>
New translations email 4-1 [template] partner email – documents received.docx (Chinese Simplified)
</commit_message>
<xml_diff>
--- a/public/email/crowdin/translations/zh/Email 4-1 [TEMPLATE] Partner email – documents received.docx
+++ b/public/email/crowdin/translations/zh/Email 4-1 [TEMPLATE] Partner email – documents received.docx
@@ -16,14 +16,14 @@
             <w:color w:val="1155cc"/>
             <w:u w:val="single"/>
           </w:rPr>
-          <w:t>英語</w:t>
+          <w:t>英语</w:t>
         </w:r>
       </w:hyperlink>
       <w:r>
         <w:rPr>
           <w:color w:val="ff0000"/>
         </w:rPr>
-        <w:t xml:space="preserve"> / 葡萄牙語 / 法語 / 泰語 / 越南語 / 西班牙語</w:t>
+        <w:t xml:space="preserve"> / 葡萄牙语 / 法语 / 泰语 / 越南语 / 西班牙语</w:t>
       </w:r>
     </w:p>
     <w:p>
@@ -45,7 +45,7 @@
         <w:pStyle w:val="P68B1DB1-Normal2"/>
       </w:pPr>
       <w:r>
-        <w:t>英語</w:t>
+        <w:t>英语</w:t>
       </w:r>
     </w:p>
     <w:p/>
@@ -93,7 +93,7 @@
               <w:rPr>
                 <w:b w:val="1"/>
               </w:rPr>
-              <w:t>簡介</w:t>
+              <w:t>简要</w:t>
             </w:r>
             <w:r>
               <w:t>:</w:t>
@@ -105,7 +105,7 @@
               <w:spacing w:line="240" w:lineRule="auto"/>
             </w:pPr>
             <w:r>
-              <w:t xml:space="preserve">發送給目標國家中已提交文件以供審核的合作夥伴的電子郵件。 將通過 customer.io 發送</w:t>
+              <w:t xml:space="preserve">发送给目标国家的合作伙伴的电子邮件，他们已提交文件进行审核。 将通过 customer.io 发送</w:t>
             </w:r>
           </w:p>
           <w:p>
@@ -123,7 +123,7 @@
               <w:rPr>
                 <w:b w:val="1"/>
               </w:rPr>
-              <w:t>目標受眾</w:t>
+              <w:t>目标受众</w:t>
             </w:r>
             <w:r>
               <w:t>:</w:t>
@@ -135,7 +135,7 @@
               <w:spacing w:line="240" w:lineRule="auto"/>
             </w:pPr>
             <w:r>
-              <w:t>已提交文件的邀請合作夥伴</w:t>
+              <w:t>已提交文件的受邀合作伙伴</w:t>
             </w:r>
           </w:p>
         </w:tc>
@@ -147,7 +147,7 @@
         <w:rPr>
           <w:b w:val="1"/>
         </w:rPr>
-        <w:t>主題行</w:t>
+        <w:t>主题行</w:t>
       </w:r>
       <w:r>
         <w:t xml:space="preserve">: </w:t>
@@ -156,10 +156,10 @@
         <w:rPr>
           <w:highlight w:val="yellow"/>
         </w:rPr>
-        <w:t>[活動名稱]</w:t>
-      </w:r>
-      <w:r>
-        <w:t xml:space="preserve"> — 我們已收到您的文件！  </w:t>
+        <w:t>[活动名称]</w:t>
+      </w:r>
+      <w:r>
+        <w:t xml:space="preserve"> — 我们收到了您的文件！  </w:t>
       </w:r>
     </w:p>
     <w:p/>
@@ -173,7 +173,7 @@
         <w:pStyle w:val="P68B1DB1-Normal3"/>
       </w:pPr>
       <w:r>
-        <w:t>感謝您提交文檔</w:t>
+        <w:t>感谢您提交文件</w:t>
       </w:r>
     </w:p>
     <w:p/>
@@ -185,7 +185,7 @@
         <w:rPr>
           <w:highlight w:val="yellow"/>
         </w:rPr>
-        <w:t>[合作夥伴姓名]</w:t>
+        <w:t>[合作伙伴姓名]</w:t>
       </w:r>
       <w:r>
         <w:t xml:space="preserve">, </w:t>
@@ -197,16 +197,16 @@
         <w:spacing w:after="200" w:lineRule="auto"/>
       </w:pPr>
       <w:r>
-        <w:t xml:space="preserve">感謝您為即將舉行的 </w:t>
+        <w:t xml:space="preserve">感谢您为即将举行的 </w:t>
       </w:r>
       <w:r>
         <w:rPr>
           <w:highlight w:val="yellow"/>
         </w:rPr>
-        <w:t>[活動名稱]</w:t>
-      </w:r>
-      <w:r>
-        <w:t xml:space="preserve"> 提供文件。 根據您提供的資訊，我們將做出必要的安排，包括住宿和交通。</w:t>
+        <w:t>[活动名称]</w:t>
+      </w:r>
+      <w:r>
+        <w:t xml:space="preserve"> 提供文件。 根据您提供的信息，我们将做出必要的安排，包括住宿和交通。</w:t>
       </w:r>
     </w:p>
     <w:p>
@@ -214,7 +214,7 @@
         <w:spacing w:after="200" w:lineRule="auto"/>
       </w:pPr>
       <w:r>
-        <w:t xml:space="preserve">目前正在審查文檔，如果需要其他任何資料，將與您聯繫. </w:t>
+        <w:t xml:space="preserve">目前正在审核文件，如果需要其他任何信息，将与您联系. </w:t>
       </w:r>
     </w:p>
     <w:p>
@@ -223,7 +223,7 @@
       </w:pPr>
       <w:commentRangeStart w:id="0"/>
       <w:r>
-        <w:t xml:space="preserve">如有任何疑問，請透過 </w:t>
+        <w:t xml:space="preserve">如果有任何疑问，请通过 </w:t>
       </w:r>
       <w:hyperlink r:id="rId7">
         <w:r>
@@ -231,7 +231,7 @@
             <w:color w:val="1155cc"/>
             <w:u w:val="single"/>
           </w:rPr>
-          <w:t>即時聊天</w:t>
+          <w:t>实时聊天</w:t>
         </w:r>
       </w:hyperlink>
       <w:r>
@@ -247,7 +247,7 @@
         </w:r>
       </w:hyperlink>
       <w:r>
-        <w:t xml:space="preserve"> 與我們聯繫。 </w:t>
+        <w:t xml:space="preserve"> 联系我们。 </w:t>
       </w:r>
     </w:p>
     <w:p>
@@ -255,34 +255,34 @@
         <w:spacing w:after="200" w:lineRule="auto"/>
       </w:pPr>
       <w:r>
-        <w:t xml:space="preserve">如有任何疑問，請聯繫您的區域經理 </w:t>
+        <w:t xml:space="preserve">如果您有任何问题，请通过 </w:t>
       </w:r>
       <w:r>
         <w:rPr>
           <w:highlight w:val="yellow"/>
         </w:rPr>
-        <w:t>[姓名]</w:t>
-      </w:r>
-      <w:r>
-        <w:t xml:space="preserve">，郵箱為 </w:t>
+        <w:t>[电子邮件地址]</w:t>
+      </w:r>
+      <w:r>
+        <w:t xml:space="preserve"> 或 </w:t>
       </w:r>
       <w:r>
         <w:rPr>
           <w:highlight w:val="yellow"/>
         </w:rPr>
-        <w:t>[電子郵件地址]</w:t>
-      </w:r>
-      <w:r>
-        <w:t xml:space="preserve"> 或 </w:t>
+        <w:t xml:space="preserve">[WHATSAPP 号码]</w:t>
+      </w:r>
+      <w:r>
+        <w:t xml:space="preserve"> (WhatsApp) 联系您的国家经理 </w:t>
       </w:r>
       <w:r>
         <w:rPr>
           <w:highlight w:val="yellow"/>
         </w:rPr>
-        <w:t xml:space="preserve">[WHATSAPP 號碼]</w:t>
-      </w:r>
-      <w:r>
-        <w:t xml:space="preserve"> (WhatsApp)。 </w:t>
+        <w:t>[NAME]</w:t>
+      </w:r>
+      <w:r>
+        <w:t xml:space="preserve">。 </w:t>
       </w:r>
       <w:commentRangeEnd w:id="0"/>
       <w:r>
@@ -300,10 +300,10 @@
         <w:rPr>
           <w:highlight w:val="yellow"/>
         </w:rPr>
-        <w:t>[活動名稱]</w:t>
-      </w:r>
-      <w:r>
-        <w:t xml:space="preserve"> 與您見面。 </w:t>
+        <w:t>[活动名称]</w:t>
+      </w:r>
+      <w:r>
+        <w:t xml:space="preserve"> 见到您。 </w:t>
       </w:r>
     </w:p>
     <w:p/>
@@ -353,7 +353,7 @@
         <w:pStyle w:val="P68B1DB1-Normal4"/>
       </w:pPr>
       <w:r>
-        <w:t>選擇其中一個</w:t>
+        <w:t>选择任意一个</w:t>
       </w:r>
     </w:p>
   </w:comment>

</xml_diff>